<commit_message>
Complete: ppt & diagrams
</commit_message>
<xml_diff>
--- a/Planteamiento Casos Capstone.docx
+++ b/Planteamiento Casos Capstone.docx
@@ -273,8 +273,13 @@
     <w:sdt>
       <w:sdtPr>
         <w:rPr>
-          <w:rFonts w:asciiTheme="minorHAnsi" w:hAnsiTheme="minorHAnsi" w:cs="Arial"/>
-          <w:lang w:val="es-ES"/>
+          <w:rFonts w:asciiTheme="minorHAnsi" w:eastAsiaTheme="minorHAnsi" w:hAnsiTheme="minorHAnsi" w:cs="Arial"/>
+          <w:color w:val="auto"/>
+          <w:kern w:val="2"/>
+          <w:sz w:val="24"/>
+          <w:szCs w:val="24"/>
+          <w:lang w:val="es-ES" w:eastAsia="en-US"/>
+          <w14:ligatures w14:val="standardContextual"/>
         </w:rPr>
         <w:id w:val="-651372415"/>
         <w:docPartObj>
@@ -284,15 +289,8 @@
       </w:sdtPr>
       <w:sdtEndPr>
         <w:rPr>
-          <w:rFonts w:eastAsiaTheme="minorHAnsi"/>
           <w:b/>
           <w:bCs/>
-          <w:color w:val="auto"/>
-          <w:kern w:val="2"/>
-          <w:sz w:val="24"/>
-          <w:szCs w:val="24"/>
-          <w:lang w:eastAsia="en-US"/>
-          <w14:ligatures w14:val="standardContextual"/>
         </w:rPr>
       </w:sdtEndPr>
       <w:sdtContent>
@@ -350,23 +348,7 @@
                 <w:rFonts w:cs="Arial"/>
                 <w:noProof/>
               </w:rPr>
-              <w:t>Caso Taller M</w:t>
-            </w:r>
-            <w:r>
-              <w:rPr>
-                <w:rStyle w:val="Hipervnculo"/>
-                <w:rFonts w:cs="Arial"/>
-                <w:noProof/>
-              </w:rPr>
-              <w:t>e</w:t>
-            </w:r>
-            <w:r>
-              <w:rPr>
-                <w:rStyle w:val="Hipervnculo"/>
-                <w:rFonts w:cs="Arial"/>
-                <w:noProof/>
-              </w:rPr>
-              <w:t>cánico</w:t>
+              <w:t>Caso Taller Mecánico</w:t>
             </w:r>
             <w:r>
               <w:rPr>
@@ -2076,13 +2058,7 @@
         <w:rPr>
           <w:rFonts w:cs="Arial"/>
         </w:rPr>
-        <w:t>I</w:t>
-      </w:r>
-      <w:r>
-        <w:rPr>
-          <w:rFonts w:cs="Arial"/>
-        </w:rPr>
-        <w:t xml:space="preserve">dentificar productos mediante el ingreso manual del nombre o el escaneo del código de barras, y obtener información como precio o descripción. </w:t>
+        <w:t xml:space="preserve">Identificar productos mediante el ingreso manual del nombre o el escaneo del código de barras, y obtener información como precio o descripción. </w:t>
       </w:r>
     </w:p>
     <w:p>
@@ -2120,13 +2096,7 @@
         <w:rPr>
           <w:rFonts w:cs="Arial"/>
         </w:rPr>
-        <w:t>C</w:t>
-      </w:r>
-      <w:r>
-        <w:rPr>
-          <w:rFonts w:cs="Arial"/>
-        </w:rPr>
-        <w:t>alcular automáticamente el total a pagar basado en los productos agregados y otros modificadores</w:t>
+        <w:t>Calcular automáticamente el total a pagar basado en los productos agregados y otros modificadores</w:t>
       </w:r>
     </w:p>
     <w:p>
@@ -2145,13 +2115,7 @@
         <w:rPr>
           <w:rFonts w:cs="Arial"/>
         </w:rPr>
-        <w:t>S</w:t>
-      </w:r>
-      <w:r>
-        <w:rPr>
-          <w:rFonts w:cs="Arial"/>
-        </w:rPr>
-        <w:t>eleccionar o detectar el supermercado/tienda actual para ajustar precios y disponibilidad de productos</w:t>
+        <w:t>Seleccionar o detectar el supermercado/tienda actual para ajustar precios y disponibilidad de productos</w:t>
       </w:r>
     </w:p>
     <w:p>
@@ -4614,6 +4578,7 @@
   <w:style w:type="character" w:default="1" w:styleId="Fuentedeprrafopredeter">
     <w:name w:val="Default Paragraph Font"/>
     <w:uiPriority w:val="1"/>
+    <w:semiHidden/>
     <w:unhideWhenUsed/>
   </w:style>
   <w:style w:type="table" w:default="1" w:styleId="Tablanormal">

</xml_diff>